<commit_message>
Edited to CSV minutes file name!
</commit_message>
<xml_diff>
--- a/Мануал.docx
+++ b/Мануал.docx
@@ -6229,11 +6229,6 @@
       </w:pPr>
     </w:p>
     <w:p>
-      <w:pPr>
-        <w:rPr>
-          <w:lang w:val="en-US"/>
-        </w:rPr>
-      </w:pPr>
       <w:r>
         <w:t xml:space="preserve">6 </w:t>
       </w:r>
@@ -6288,33 +6283,16 @@
       </w:r>
       <w:proofErr w:type="spellEnd"/>
     </w:p>
-    <w:p>
-      <w:pPr>
-        <w:rPr>
-          <w:lang w:val="en-US"/>
-        </w:rPr>
-      </w:pPr>
-    </w:p>
+    <w:p/>
     <w:p>
       <w:pPr>
         <w:spacing w:after="0" w:line="240" w:lineRule="auto"/>
-        <w:rPr>
-          <w:lang w:val="en-US"/>
-        </w:rPr>
-      </w:pPr>
-      <w:r>
-        <w:rPr>
-          <w:lang w:val="en-US"/>
-        </w:rPr>
+      </w:pPr>
+      <w:r>
         <w:br w:type="page"/>
       </w:r>
     </w:p>
     <w:p>
-      <w:pPr>
-        <w:rPr>
-          <w:lang w:val="en-US"/>
-        </w:rPr>
-      </w:pPr>
       <w:r>
         <w:rPr>
           <w:lang w:val="uk-UA"/>
@@ -6338,13 +6316,7 @@
         <w:t>В подальшому можна зробити, щоб включалися (обрізані).</w:t>
       </w:r>
     </w:p>
-    <w:p>
-      <w:pPr>
-        <w:rPr>
-          <w:lang w:val="en-US"/>
-        </w:rPr>
-      </w:pPr>
-    </w:p>
+    <w:p/>
     <w:p>
       <w:pPr>
         <w:jc w:val="both"/>
@@ -6380,17 +6352,55 @@
           <w:szCs w:val="28"/>
           <w:lang w:val="uk-UA"/>
         </w:rPr>
-        <w:t xml:space="preserve">, а також ЕКГ, які мали </w:t>
+        <w:t>,</w:t>
       </w:r>
       <w:r>
         <w:rPr>
           <w:rFonts w:ascii="Times New Roman" w:hAnsi="Times New Roman" w:cs="Times New Roman"/>
           <w:sz w:val="28"/>
           <w:szCs w:val="28"/>
+        </w:rPr>
+        <w:t xml:space="preserve"> </w:t>
+      </w:r>
+      <w:r>
+        <w:rPr>
+          <w:rFonts w:ascii="Times New Roman" w:hAnsi="Times New Roman" w:cs="Times New Roman"/>
+          <w:sz w:val="28"/>
+          <w:szCs w:val="28"/>
+          <w:highlight w:val="yellow"/>
+          <w:lang w:val="uk-UA"/>
+        </w:rPr>
+        <w:t>не мають індексу</w:t>
+      </w:r>
+      <w:r>
+        <w:rPr>
+          <w:rFonts w:ascii="Times New Roman" w:hAnsi="Times New Roman" w:cs="Times New Roman"/>
+          <w:sz w:val="28"/>
+          <w:szCs w:val="28"/>
+          <w:lang w:val="uk-UA"/>
+        </w:rPr>
+        <w:t>,</w:t>
+      </w:r>
+      <w:r>
+        <w:rPr>
+          <w:rFonts w:ascii="Times New Roman" w:hAnsi="Times New Roman" w:cs="Times New Roman"/>
+          <w:sz w:val="28"/>
+          <w:szCs w:val="28"/>
+          <w:lang w:val="uk-UA"/>
+        </w:rPr>
+        <w:t xml:space="preserve"> а також ЕКГ, які мали </w:t>
+      </w:r>
+      <w:r>
+        <w:rPr>
+          <w:rFonts w:ascii="Times New Roman" w:hAnsi="Times New Roman" w:cs="Times New Roman"/>
+          <w:sz w:val="28"/>
+          <w:szCs w:val="28"/>
           <w:lang w:val="uk-UA"/>
         </w:rPr>
         <w:t>розриви</w:t>
       </w:r>
+      <w:bookmarkStart w:id="0" w:name="_GoBack"/>
+      <w:bookmarkEnd w:id="0"/>
       <w:r>
         <w:rPr>
           <w:rFonts w:ascii="Times New Roman" w:hAnsi="Times New Roman" w:cs="Times New Roman"/>
@@ -6631,26 +6641,28 @@
           <w:lang w:val="uk-UA"/>
         </w:rPr>
         <w:lastRenderedPageBreak/>
-        <w:t xml:space="preserve">Рисунок </w:t>
-      </w:r>
-      <w:r>
+        <w:t>Рисунок 2 – Розриви між точками на ЕКГ</w:t>
+      </w:r>
+    </w:p>
+    <w:p>
+      <w:pPr>
         <w:rPr>
           <w:rFonts w:ascii="Times New Roman" w:hAnsi="Times New Roman" w:cs="Times New Roman"/>
           <w:sz w:val="28"/>
           <w:szCs w:val="28"/>
           <w:lang w:val="uk-UA"/>
         </w:rPr>
-        <w:t>2</w:t>
-      </w:r>
-      <w:r>
+      </w:pPr>
+    </w:p>
+    <w:p>
+      <w:pPr>
+        <w:jc w:val="both"/>
         <w:rPr>
           <w:rFonts w:ascii="Times New Roman" w:hAnsi="Times New Roman" w:cs="Times New Roman"/>
           <w:sz w:val="28"/>
           <w:szCs w:val="28"/>
-          <w:lang w:val="uk-UA"/>
-        </w:rPr>
-        <w:t xml:space="preserve"> – </w:t>
-      </w:r>
+        </w:rPr>
+      </w:pPr>
       <w:r>
         <w:rPr>
           <w:rFonts w:ascii="Times New Roman" w:hAnsi="Times New Roman" w:cs="Times New Roman"/>
@@ -6658,58 +6670,26 @@
           <w:szCs w:val="28"/>
           <w:lang w:val="uk-UA"/>
         </w:rPr>
-        <w:t>Розриви між точками на ЕКГ</w:t>
-      </w:r>
-    </w:p>
-    <w:p>
-      <w:pPr>
+        <w:t xml:space="preserve">Серед тих записів, що залишилися, середня довжина </w:t>
+      </w:r>
+      <w:r>
         <w:rPr>
           <w:rFonts w:ascii="Times New Roman" w:hAnsi="Times New Roman" w:cs="Times New Roman"/>
           <w:sz w:val="28"/>
           <w:szCs w:val="28"/>
           <w:lang w:val="uk-UA"/>
         </w:rPr>
-      </w:pPr>
-    </w:p>
-    <w:p>
-      <w:pPr>
-        <w:jc w:val="both"/>
+        <w:t>1068775.4689589303</w:t>
+      </w:r>
+      <w:r>
         <w:rPr>
           <w:rFonts w:ascii="Times New Roman" w:hAnsi="Times New Roman" w:cs="Times New Roman"/>
           <w:sz w:val="28"/>
           <w:szCs w:val="28"/>
-          <w:lang w:val="en-US"/>
-        </w:rPr>
-      </w:pPr>
-      <w:r>
-        <w:rPr>
-          <w:rFonts w:ascii="Times New Roman" w:hAnsi="Times New Roman" w:cs="Times New Roman"/>
-          <w:sz w:val="28"/>
-          <w:szCs w:val="28"/>
-          <w:lang w:val="uk-UA"/>
-        </w:rPr>
-        <w:t xml:space="preserve">Серед тих записів, що залишилися, середня довжина </w:t>
-      </w:r>
-      <w:r>
-        <w:rPr>
-          <w:rFonts w:ascii="Times New Roman" w:hAnsi="Times New Roman" w:cs="Times New Roman"/>
-          <w:sz w:val="28"/>
-          <w:szCs w:val="28"/>
-          <w:lang w:val="uk-UA"/>
-        </w:rPr>
-        <w:t>1068775.4689589303</w:t>
-      </w:r>
-      <w:r>
-        <w:rPr>
-          <w:rFonts w:ascii="Times New Roman" w:hAnsi="Times New Roman" w:cs="Times New Roman"/>
-          <w:sz w:val="28"/>
-          <w:szCs w:val="28"/>
           <w:lang w:val="uk-UA"/>
         </w:rPr>
         <w:t xml:space="preserve"> секунди або приблизно 17,8 хвилин.</w:t>
       </w:r>
-      <w:bookmarkStart w:id="0" w:name="_GoBack"/>
-      <w:bookmarkEnd w:id="0"/>
     </w:p>
     <w:p>
       <w:pPr>
@@ -9190,7 +9170,7 @@
 </file>
 
 <file path=customXml/itemProps1.xml><?xml version="1.0" encoding="utf-8"?>
-<ds:datastoreItem xmlns:ds="http://schemas.openxmlformats.org/officeDocument/2006/customXml" ds:itemID="{790D8D9D-74C9-49C8-8549-1BB90805D5CB}">
+<ds:datastoreItem xmlns:ds="http://schemas.openxmlformats.org/officeDocument/2006/customXml" ds:itemID="{9D275A4B-B957-46AC-BB54-6ECA2BC2D0AF}">
   <ds:schemaRefs>
     <ds:schemaRef ds:uri="http://schemas.openxmlformats.org/officeDocument/2006/bibliography"/>
   </ds:schemaRefs>

</xml_diff>